<commit_message>
added content for stmath 341, css 422, css 350 stmath 341: added finalized versions of Rlab library import automation tools css 422: added the hello world lab example from class css 350: added the text file for the scheduled readgings
</commit_message>
<xml_diff>
--- a/stmath341_stats/r_lab4/RLab4 Template.docx
+++ b/stmath341_stats/r_lab4/RLab4 Template.docx
@@ -1,6 +1,6 @@
 
 <file path=word/document.xml><?xml version="1.0" encoding="utf-8"?>
-<w:document xmlns:wpc="http://schemas.microsoft.com/office/word/2010/wordprocessingCanvas" xmlns:mo="http://schemas.microsoft.com/office/mac/office/2008/main" xmlns:mc="http://schemas.openxmlformats.org/markup-compatibility/2006" xmlns:mv="urn:schemas-microsoft-com:mac:vml" xmlns:o="urn:schemas-microsoft-com:office:office" xmlns:r="http://schemas.openxmlformats.org/officeDocument/2006/relationships" xmlns:m="http://schemas.openxmlformats.org/officeDocument/2006/math" xmlns:v="urn:schemas-microsoft-com:vml" xmlns:wp14="http://schemas.microsoft.com/office/word/2010/wordprocessingDrawing" xmlns:wp="http://schemas.openxmlformats.org/drawingml/2006/wordprocessingDrawing" xmlns:w10="urn:schemas-microsoft-com:office:word" xmlns:w="http://schemas.openxmlformats.org/wordprocessingml/2006/main" xmlns:w14="http://schemas.microsoft.com/office/word/2010/wordml" xmlns:w15="http://schemas.microsoft.com/office/word/2012/wordml" xmlns:wpg="http://schemas.microsoft.com/office/word/2010/wordprocessingGroup" xmlns:wpi="http://schemas.microsoft.com/office/word/2010/wordprocessingInk" xmlns:wne="http://schemas.microsoft.com/office/word/2006/wordml" xmlns:wps="http://schemas.microsoft.com/office/word/2010/wordprocessingShape" mc:Ignorable="w14 w15 wp14">
+<w:document xmlns:wpc="http://schemas.microsoft.com/office/word/2010/wordprocessingCanvas" xmlns:cx="http://schemas.microsoft.com/office/drawing/2014/chartex" xmlns:cx1="http://schemas.microsoft.com/office/drawing/2015/9/8/chartex" xmlns:cx2="http://schemas.microsoft.com/office/drawing/2015/10/21/chartex" xmlns:cx3="http://schemas.microsoft.com/office/drawing/2016/5/9/chartex" xmlns:cx4="http://schemas.microsoft.com/office/drawing/2016/5/10/chartex" xmlns:cx5="http://schemas.microsoft.com/office/drawing/2016/5/11/chartex" xmlns:cx6="http://schemas.microsoft.com/office/drawing/2016/5/12/chartex" xmlns:cx7="http://schemas.microsoft.com/office/drawing/2016/5/13/chartex" xmlns:cx8="http://schemas.microsoft.com/office/drawing/2016/5/14/chartex" xmlns:mc="http://schemas.openxmlformats.org/markup-compatibility/2006" xmlns:aink="http://schemas.microsoft.com/office/drawing/2016/ink" xmlns:am3d="http://schemas.microsoft.com/office/drawing/2017/model3d" xmlns:o="urn:schemas-microsoft-com:office:office" xmlns:r="http://schemas.openxmlformats.org/officeDocument/2006/relationships" xmlns:m="http://schemas.openxmlformats.org/officeDocument/2006/math" xmlns:v="urn:schemas-microsoft-com:vml" xmlns:wp14="http://schemas.microsoft.com/office/word/2010/wordprocessingDrawing" xmlns:wp="http://schemas.openxmlformats.org/drawingml/2006/wordprocessingDrawing" xmlns:w10="urn:schemas-microsoft-com:office:word" xmlns:w="http://schemas.openxmlformats.org/wordprocessingml/2006/main" xmlns:w14="http://schemas.microsoft.com/office/word/2010/wordml" xmlns:w15="http://schemas.microsoft.com/office/word/2012/wordml" xmlns:w16cid="http://schemas.microsoft.com/office/word/2016/wordml/cid" xmlns:w16se="http://schemas.microsoft.com/office/word/2015/wordml/symex" xmlns:wpg="http://schemas.microsoft.com/office/word/2010/wordprocessingGroup" xmlns:wpi="http://schemas.microsoft.com/office/word/2010/wordprocessingInk" xmlns:wne="http://schemas.microsoft.com/office/word/2006/wordml" xmlns:wps="http://schemas.microsoft.com/office/word/2010/wordprocessingShape" mc:Ignorable="w14 w15 w16se w16cid wp14">
   <w:body>
     <w:p>
       <w:pPr>
@@ -12,17 +12,14 @@
         <w:t xml:space="preserve">Name: </w:t>
       </w:r>
       <w:r>
-        <w:t>(Your Name)</w:t>
+        <w:t>Ryan Peters</w:t>
       </w:r>
       <w:r>
         <w:tab/>
         <w:t xml:space="preserve">Collaborators: </w:t>
       </w:r>
       <w:r>
-        <w:t>(</w:t>
-      </w:r>
-      <w:r>
-        <w:t>Any one you worked with)</w:t>
+        <w:t>Nicole Joseph</w:t>
       </w:r>
     </w:p>
     <w:p>
@@ -79,280 +76,115 @@
     </w:p>
     <w:p>
       <w:pPr>
-        <w:jc w:val="center"/>
-        <w:rPr>
-          <w:sz w:val="32"/>
-          <w:szCs w:val="32"/>
-        </w:rPr>
-      </w:pPr>
-    </w:p>
-    <w:p>
-      <w:r>
-        <w:t xml:space="preserve">Please answer all the Exercises and the questions from the “On Your Own” section. If you use any graphs or charts to justify your answer, please include them. </w:t>
-      </w:r>
-    </w:p>
-    <w:p/>
-    <w:p/>
-    <w:p>
-      <w:pPr>
-        <w:rPr>
-          <w:rFonts w:eastAsia="Times New Roman"/>
-        </w:rPr>
-      </w:pPr>
-      <w:r>
-        <w:t xml:space="preserve">Exercise 1: </w:t>
-      </w:r>
-      <w:r>
-        <w:rPr>
-          <w:rFonts w:eastAsia="Times New Roman"/>
-        </w:rPr>
-        <w:t>Make a histogram of men’s heights and a histogram of women’s heights. How would you compare the various aspects of the two distributions?</w:t>
-      </w:r>
-    </w:p>
-    <w:p/>
-    <w:p/>
-    <w:p>
-      <w:pPr>
-        <w:rPr>
-          <w:rFonts w:eastAsia="Times New Roman"/>
-        </w:rPr>
-      </w:pPr>
-      <w:r>
-        <w:t xml:space="preserve">Exercise 2: </w:t>
-      </w:r>
-      <w:r>
-        <w:rPr>
-          <w:rFonts w:eastAsia="Times New Roman"/>
-        </w:rPr>
-        <w:t xml:space="preserve">Based on </w:t>
+        <w:rPr>
+          <w:rFonts w:eastAsia="Times New Roman"/>
+        </w:rPr>
+      </w:pPr>
+    </w:p>
+    <w:p>
+      <w:r>
+        <w:t xml:space="preserve">On Your Own: </w:t>
+      </w:r>
+    </w:p>
+    <w:p>
+      <w:pPr>
+        <w:pStyle w:val="NormalWeb"/>
+        <w:rPr>
+          <w:b/>
+        </w:rPr>
+      </w:pPr>
+      <w:r>
+        <w:rPr>
+          <w:b/>
+        </w:rPr>
+        <w:t>1)</w:t>
+      </w:r>
+      <w:r>
+        <w:rPr>
+          <w:rFonts w:eastAsia="Times New Roman"/>
+          <w:b/>
+        </w:rPr>
+        <w:t xml:space="preserve"> </w:t>
+      </w:r>
+      <w:r>
+        <w:rPr>
+          <w:b/>
+        </w:rPr>
+        <w:t xml:space="preserve">Now let’s consider some of the other variables in the body dimensions data set. Using the figures at the end of the exercises, match the histogram to its normal probability plot. </w:t>
       </w:r>
       <w:proofErr w:type="gramStart"/>
       <w:r>
         <w:rPr>
-          <w:rFonts w:eastAsia="Times New Roman"/>
-        </w:rPr>
-        <w:t>the this</w:t>
+          <w:b/>
+        </w:rPr>
+        <w:t>All of</w:t>
       </w:r>
       <w:proofErr w:type="gramEnd"/>
       <w:r>
         <w:rPr>
-          <w:rFonts w:eastAsia="Times New Roman"/>
-        </w:rPr>
-        <w:t xml:space="preserve"> plot, does it appear that the data follow a nearly normal distribution?</w:t>
-      </w:r>
-    </w:p>
-    <w:p/>
-    <w:p/>
-    <w:p>
-      <w:pPr>
-        <w:rPr>
-          <w:rFonts w:eastAsia="Times New Roman"/>
-        </w:rPr>
-      </w:pPr>
-      <w:r>
-        <w:t xml:space="preserve">Exercise 3: </w:t>
-      </w:r>
-      <w:r>
-        <w:rPr>
-          <w:rFonts w:eastAsia="Times New Roman"/>
-        </w:rPr>
-        <w:t xml:space="preserve">Make a normal probability plot of </w:t>
+          <w:b/>
+        </w:rPr>
+        <w:t xml:space="preserve"> the variables have been standardized (first subtract the mean, then divide by the standard deviation), so the units won’t be of any help. If you are uncertain based on these figures, generate the plots in R to check.</w:t>
+      </w:r>
+    </w:p>
+    <w:p>
+      <w:pPr>
+        <w:pStyle w:val="NormalWeb"/>
+      </w:pPr>
+      <w:r>
+        <w:t xml:space="preserve">For all answers to question 1, see </w:t>
+      </w:r>
+      <w:r>
+        <w:rPr>
+          <w:i/>
+        </w:rPr>
+        <w:t>Figure 1</w:t>
+      </w:r>
+      <w:r>
+        <w:t xml:space="preserve">, and </w:t>
+      </w:r>
+      <w:r>
+        <w:rPr>
+          <w:i/>
+        </w:rPr>
+        <w:t>Figure 2</w:t>
+      </w:r>
+      <w:r>
+        <w:t>, at the bottom of the document.</w:t>
+      </w:r>
+    </w:p>
+    <w:p>
+      <w:pPr>
+        <w:pStyle w:val="NormalWeb"/>
+        <w:rPr>
+          <w:b/>
+        </w:rPr>
+      </w:pPr>
+      <w:r>
+        <w:rPr>
+          <w:rStyle w:val="Strong"/>
+          <w:b w:val="0"/>
+        </w:rPr>
+        <w:t>a.</w:t>
+      </w:r>
+      <w:r>
+        <w:rPr>
+          <w:b/>
+        </w:rPr>
+        <w:t xml:space="preserve"> The histogram for female </w:t>
       </w:r>
       <w:proofErr w:type="spellStart"/>
       <w:r>
         <w:rPr>
-          <w:rFonts w:ascii="Courier New" w:hAnsi="Courier New" w:cs="Courier New"/>
-          <w:sz w:val="20"/>
-          <w:szCs w:val="20"/>
-        </w:rPr>
-        <w:t>sim_norm</w:t>
+          <w:b/>
+        </w:rPr>
+        <w:t>biiliac</w:t>
       </w:r>
       <w:proofErr w:type="spellEnd"/>
       <w:r>
         <w:rPr>
-          <w:rFonts w:eastAsia="Times New Roman"/>
-        </w:rPr>
-        <w:t>. Do all of the points fall on the line? How does this plot compare to the probability plot for the real data?</w:t>
-      </w:r>
-    </w:p>
-    <w:p>
-      <w:pPr>
-        <w:rPr>
-          <w:rFonts w:eastAsia="Times New Roman"/>
-        </w:rPr>
-      </w:pPr>
-    </w:p>
-    <w:p/>
-    <w:p>
-      <w:pPr>
-        <w:rPr>
-          <w:rFonts w:eastAsia="Times New Roman"/>
-        </w:rPr>
-      </w:pPr>
-      <w:r>
-        <w:t xml:space="preserve">Exercise 4: </w:t>
-      </w:r>
-      <w:r>
-        <w:rPr>
-          <w:rFonts w:eastAsia="Times New Roman"/>
-        </w:rPr>
-        <w:t xml:space="preserve">Does the normal probability plot for </w:t>
-      </w:r>
-      <w:proofErr w:type="spellStart"/>
-      <w:r>
-        <w:rPr>
-          <w:rFonts w:ascii="Courier New" w:hAnsi="Courier New" w:cs="Courier New"/>
-          <w:sz w:val="20"/>
-          <w:szCs w:val="20"/>
-        </w:rPr>
-        <w:t>fdims$hgt</w:t>
-      </w:r>
-      <w:proofErr w:type="spellEnd"/>
-      <w:r>
-        <w:rPr>
-          <w:rFonts w:eastAsia="Times New Roman"/>
-        </w:rPr>
-        <w:t xml:space="preserve"> look similar to the plots created for the simulated data? That is, do plots provide evidence that the female heights are nearly normal?</w:t>
-      </w:r>
-    </w:p>
-    <w:p>
-      <w:pPr>
-        <w:rPr>
-          <w:rFonts w:eastAsia="Times New Roman"/>
-        </w:rPr>
-      </w:pPr>
-    </w:p>
-    <w:p/>
-    <w:p>
-      <w:pPr>
-        <w:rPr>
-          <w:rFonts w:eastAsia="Times New Roman"/>
-        </w:rPr>
-      </w:pPr>
-      <w:r>
-        <w:t xml:space="preserve">Exercise </w:t>
-      </w:r>
-      <w:r>
-        <w:t>5</w:t>
-      </w:r>
-      <w:r>
-        <w:t xml:space="preserve">: </w:t>
-      </w:r>
-      <w:r>
-        <w:rPr>
-          <w:rFonts w:eastAsia="Times New Roman"/>
-        </w:rPr>
-        <w:t>Using the same technique, determine whether or not female weights appear to come from a normal distribution.</w:t>
-      </w:r>
-    </w:p>
-    <w:p>
-      <w:pPr>
-        <w:rPr>
-          <w:rFonts w:eastAsia="Times New Roman"/>
-        </w:rPr>
-      </w:pPr>
-    </w:p>
-    <w:p>
-      <w:pPr>
-        <w:rPr>
-          <w:rFonts w:eastAsia="Times New Roman"/>
-        </w:rPr>
-      </w:pPr>
-    </w:p>
-    <w:p>
-      <w:pPr>
-        <w:rPr>
-          <w:rFonts w:eastAsia="Times New Roman"/>
-        </w:rPr>
-      </w:pPr>
-      <w:r>
-        <w:t xml:space="preserve">Exercise </w:t>
-      </w:r>
-      <w:r>
-        <w:t>6</w:t>
-      </w:r>
-      <w:r>
-        <w:t xml:space="preserve">: </w:t>
-      </w:r>
-      <w:r>
-        <w:rPr>
-          <w:rFonts w:eastAsia="Times New Roman"/>
-        </w:rPr>
-        <w:t xml:space="preserve">Write out two probability questions that you would like to answer; one regarding female heights and one regarding female weights. Calculate </w:t>
-      </w:r>
-      <w:proofErr w:type="gramStart"/>
-      <w:r>
-        <w:rPr>
-          <w:rFonts w:eastAsia="Times New Roman"/>
-        </w:rPr>
-        <w:t>the those</w:t>
-      </w:r>
-      <w:proofErr w:type="gramEnd"/>
-      <w:r>
-        <w:rPr>
-          <w:rFonts w:eastAsia="Times New Roman"/>
-        </w:rPr>
-        <w:t xml:space="preserve"> probabilities using both the theoretical normal distribution as well as the empirical distribution (four probabilities in all). Which variable, height or weight, had a closer agreement between the two methods?</w:t>
-      </w:r>
-    </w:p>
-    <w:p>
-      <w:pPr>
-        <w:rPr>
-          <w:rFonts w:eastAsia="Times New Roman"/>
-        </w:rPr>
-      </w:pPr>
-    </w:p>
-    <w:p/>
-    <w:p/>
-    <w:p>
-      <w:r>
-        <w:t xml:space="preserve">On Your Own: </w:t>
-      </w:r>
-    </w:p>
-    <w:p>
-      <w:pPr>
-        <w:pStyle w:val="NormalWeb"/>
-      </w:pPr>
-      <w:r>
-        <w:t>1)</w:t>
-      </w:r>
-      <w:r>
-        <w:rPr>
-          <w:rFonts w:eastAsia="Times New Roman"/>
-        </w:rPr>
-        <w:t xml:space="preserve"> </w:t>
-      </w:r>
-      <w:r>
-        <w:t xml:space="preserve">Now let’s consider some of the other variables in the body </w:t>
-      </w:r>
-      <w:proofErr w:type="gramStart"/>
-      <w:r>
-        <w:t>dimensions</w:t>
-      </w:r>
-      <w:proofErr w:type="gramEnd"/>
-      <w:r>
-        <w:t xml:space="preserve"> data set. Using the figures at the end of the exercises, match the histogram to its normal probability plot. All of the variables have been standardized (first subtract the mean, then divide by the standard deviation), so the units won’t be of any help. If you are uncertain based on these figures, generate the plots in R to check.</w:t>
-      </w:r>
-    </w:p>
-    <w:p>
-      <w:pPr>
-        <w:pStyle w:val="NormalWeb"/>
-      </w:pPr>
-      <w:r>
-        <w:rPr>
-          <w:rStyle w:val="Strong"/>
-        </w:rPr>
-        <w:t>a.</w:t>
-      </w:r>
-      <w:r>
-        <w:t xml:space="preserve"> The histogram for female </w:t>
-      </w:r>
-      <w:proofErr w:type="spellStart"/>
-      <w:r>
-        <w:t>biiliac</w:t>
-      </w:r>
-      <w:proofErr w:type="spellEnd"/>
-      <w:r>
+          <w:b/>
+        </w:rPr>
         <w:t xml:space="preserve"> (pelvic) diameter (</w:t>
       </w:r>
       <w:proofErr w:type="spellStart"/>
@@ -360,12 +192,16 @@
       <w:r>
         <w:rPr>
           <w:rStyle w:val="HTMLCode"/>
+          <w:b/>
         </w:rPr>
         <w:t>bii.di</w:t>
       </w:r>
       <w:proofErr w:type="spellEnd"/>
       <w:proofErr w:type="gramEnd"/>
       <w:r>
+        <w:rPr>
+          <w:b/>
+        </w:rPr>
         <w:t>) belongs to normal probability plot letter ____.</w:t>
       </w:r>
     </w:p>
@@ -374,25 +210,55 @@
         <w:pStyle w:val="NormalWeb"/>
       </w:pPr>
       <w:r>
-        <w:rPr>
-          <w:rStyle w:val="Strong"/>
-        </w:rPr>
-        <w:t>b.</w:t>
-      </w:r>
-      <w:r>
-        <w:t xml:space="preserve"> The histogram for female elbow diameter (</w:t>
+        <w:tab/>
+        <w:t xml:space="preserve">The </w:t>
       </w:r>
       <w:proofErr w:type="spellStart"/>
       <w:proofErr w:type="gramStart"/>
       <w:r>
-        <w:rPr>
-          <w:rStyle w:val="HTMLCode"/>
-        </w:rPr>
-        <w:t>elb.di</w:t>
+        <w:t>bii.di</w:t>
       </w:r>
       <w:proofErr w:type="spellEnd"/>
       <w:proofErr w:type="gramEnd"/>
       <w:r>
+        <w:t xml:space="preserve"> data set corresponds to the Normal Q-Q Plot B.</w:t>
+      </w:r>
+    </w:p>
+    <w:p>
+      <w:pPr>
+        <w:pStyle w:val="NormalWeb"/>
+        <w:rPr>
+          <w:b/>
+        </w:rPr>
+      </w:pPr>
+      <w:r>
+        <w:rPr>
+          <w:rStyle w:val="Strong"/>
+          <w:b w:val="0"/>
+        </w:rPr>
+        <w:t>b.</w:t>
+      </w:r>
+      <w:r>
+        <w:rPr>
+          <w:b/>
+        </w:rPr>
+        <w:t xml:space="preserve"> The histogram for female elbow diameter (</w:t>
+      </w:r>
+      <w:proofErr w:type="spellStart"/>
+      <w:proofErr w:type="gramStart"/>
+      <w:r>
+        <w:rPr>
+          <w:rStyle w:val="HTMLCode"/>
+          <w:b/>
+        </w:rPr>
+        <w:t>elb.di</w:t>
+      </w:r>
+      <w:proofErr w:type="spellEnd"/>
+      <w:proofErr w:type="gramEnd"/>
+      <w:r>
+        <w:rPr>
+          <w:b/>
+        </w:rPr>
         <w:t>) belongs to normal probability plot letter ____.</w:t>
       </w:r>
     </w:p>
@@ -401,23 +267,51 @@
         <w:pStyle w:val="NormalWeb"/>
       </w:pPr>
       <w:r>
+        <w:tab/>
+        <w:t xml:space="preserve">The </w:t>
+      </w:r>
+      <w:proofErr w:type="spellStart"/>
+      <w:proofErr w:type="gramStart"/>
+      <w:r>
+        <w:t>elb.di</w:t>
+      </w:r>
+      <w:proofErr w:type="spellEnd"/>
+      <w:proofErr w:type="gramEnd"/>
+      <w:r>
+        <w:t xml:space="preserve"> data set corresponds to the Normal Q-Q Plot C</w:t>
+      </w:r>
+    </w:p>
+    <w:p>
+      <w:pPr>
+        <w:pStyle w:val="NormalWeb"/>
+        <w:rPr>
+          <w:b/>
+        </w:rPr>
+      </w:pPr>
+      <w:r>
         <w:rPr>
           <w:rStyle w:val="Strong"/>
+          <w:b w:val="0"/>
         </w:rPr>
         <w:t>c.</w:t>
       </w:r>
       <w:r>
+        <w:rPr>
+          <w:b/>
+        </w:rPr>
         <w:t xml:space="preserve"> The histogram for general age (</w:t>
       </w:r>
-      <w:proofErr w:type="spellStart"/>
       <w:r>
         <w:rPr>
           <w:rStyle w:val="HTMLCode"/>
+          <w:b/>
         </w:rPr>
         <w:t>age</w:t>
       </w:r>
-      <w:proofErr w:type="spellEnd"/>
-      <w:r>
+      <w:r>
+        <w:rPr>
+          <w:b/>
+        </w:rPr>
         <w:t>) belongs to normal probability plot letter ____.</w:t>
       </w:r>
     </w:p>
@@ -426,43 +320,94 @@
         <w:pStyle w:val="NormalWeb"/>
       </w:pPr>
       <w:r>
+        <w:tab/>
+      </w:r>
+      <w:r>
+        <w:t>The</w:t>
+      </w:r>
+      <w:r>
+        <w:t xml:space="preserve"> age</w:t>
+      </w:r>
+      <w:r>
+        <w:t xml:space="preserve"> data set corresponds to the Normal Q-Q Plot </w:t>
+      </w:r>
+      <w:r>
+        <w:t>D</w:t>
+      </w:r>
+    </w:p>
+    <w:p>
+      <w:pPr>
+        <w:pStyle w:val="NormalWeb"/>
+        <w:rPr>
+          <w:b/>
+        </w:rPr>
+      </w:pPr>
+      <w:r>
         <w:rPr>
           <w:rStyle w:val="Strong"/>
+          <w:b w:val="0"/>
         </w:rPr>
         <w:t>d.</w:t>
       </w:r>
       <w:r>
+        <w:rPr>
+          <w:b/>
+        </w:rPr>
         <w:t xml:space="preserve"> The histogram for female chest depth (</w:t>
       </w:r>
       <w:r>
         <w:rPr>
           <w:rStyle w:val="HTMLCode"/>
+          <w:b/>
         </w:rPr>
         <w:t>che.de</w:t>
       </w:r>
       <w:r>
+        <w:rPr>
+          <w:b/>
+        </w:rPr>
         <w:t>) belongs to normal probability plot letter ____.</w:t>
       </w:r>
     </w:p>
     <w:p>
       <w:pPr>
-        <w:rPr>
-          <w:rFonts w:eastAsia="Times New Roman"/>
-        </w:rPr>
-      </w:pPr>
-    </w:p>
-    <w:p>
-      <w:pPr>
-        <w:rPr>
-          <w:rFonts w:eastAsia="Times New Roman"/>
-        </w:rPr>
-      </w:pPr>
-      <w:bookmarkStart w:id="0" w:name="_GoBack"/>
+        <w:pStyle w:val="NormalWeb"/>
+      </w:pPr>
+      <w:r>
+        <w:tab/>
+      </w:r>
+      <w:r>
+        <w:t xml:space="preserve">The </w:t>
+      </w:r>
+      <w:r>
+        <w:t>che.de</w:t>
+      </w:r>
+      <w:r>
+        <w:t xml:space="preserve"> data set corresponds to the Normal Q-Q Plot </w:t>
+      </w:r>
+      <w:r>
+        <w:t>A</w:t>
+      </w:r>
+    </w:p>
+    <w:p>
+      <w:pPr>
+        <w:rPr>
+          <w:rFonts w:eastAsia="Times New Roman"/>
+        </w:rPr>
+      </w:pPr>
+    </w:p>
+    <w:p>
+      <w:pPr>
+        <w:rPr>
+          <w:rFonts w:eastAsia="Times New Roman"/>
+        </w:rPr>
+      </w:pPr>
       <w:r>
         <w:rPr>
           <w:rFonts w:eastAsia="Times New Roman"/>
           <w:noProof/>
         </w:rPr>
+        <w:lastRenderedPageBreak/>
         <w:drawing>
           <wp:inline distT="0" distB="0" distL="0" distR="0" wp14:anchorId="7027D963" wp14:editId="77F9A373">
             <wp:extent cx="6490335" cy="8421485"/>
@@ -505,40 +450,66 @@
           </wp:inline>
         </w:drawing>
       </w:r>
-      <w:bookmarkEnd w:id="0"/>
-    </w:p>
-    <w:p>
-      <w:pPr>
-        <w:rPr>
-          <w:rFonts w:eastAsia="Times New Roman"/>
-        </w:rPr>
-      </w:pPr>
-    </w:p>
-    <w:p>
-      <w:pPr>
-        <w:rPr>
-          <w:rFonts w:eastAsia="Times New Roman"/>
-        </w:rPr>
-      </w:pPr>
-    </w:p>
-    <w:p>
-      <w:pPr>
-        <w:rPr>
-          <w:rFonts w:eastAsia="Times New Roman"/>
-        </w:rPr>
-      </w:pPr>
-      <w:r>
+    </w:p>
+    <w:p>
+      <w:pPr>
+        <w:rPr>
+          <w:rFonts w:eastAsia="Times New Roman"/>
+        </w:rPr>
+      </w:pPr>
+    </w:p>
+    <w:p>
+      <w:pPr>
+        <w:rPr>
+          <w:rFonts w:eastAsia="Times New Roman"/>
+        </w:rPr>
+      </w:pPr>
+    </w:p>
+    <w:p>
+      <w:pPr>
+        <w:rPr>
+          <w:rFonts w:eastAsia="Times New Roman"/>
+        </w:rPr>
+      </w:pPr>
+    </w:p>
+    <w:p>
+      <w:pPr>
+        <w:rPr>
+          <w:rFonts w:eastAsia="Times New Roman"/>
+        </w:rPr>
+      </w:pPr>
+    </w:p>
+    <w:p>
+      <w:pPr>
+        <w:rPr>
+          <w:rFonts w:eastAsia="Times New Roman"/>
+        </w:rPr>
+      </w:pPr>
+    </w:p>
+    <w:p>
+      <w:pPr>
+        <w:rPr>
+          <w:rFonts w:eastAsia="Times New Roman"/>
+          <w:b/>
+        </w:rPr>
+      </w:pPr>
+      <w:r>
+        <w:rPr>
+          <w:b/>
+        </w:rPr>
         <w:t xml:space="preserve">2) </w:t>
       </w:r>
       <w:r>
         <w:rPr>
           <w:rFonts w:eastAsia="Times New Roman"/>
+          <w:b/>
         </w:rPr>
         <w:t>Note that normal probability plots C and D have a slight stepwise pattern.</w:t>
       </w:r>
       <w:r>
         <w:rPr>
           <w:rFonts w:eastAsia="Times New Roman"/>
+          <w:b/>
         </w:rPr>
         <w:br/>
         <w:t>Why do you think this is the case?</w:t>
@@ -557,19 +528,45 @@
           <w:rFonts w:eastAsia="Times New Roman"/>
         </w:rPr>
       </w:pPr>
-    </w:p>
-    <w:p>
-      <w:pPr>
-        <w:rPr>
-          <w:rFonts w:eastAsia="Times New Roman"/>
-        </w:rPr>
-      </w:pPr>
-      <w:r>
+      <w:r>
+        <w:rPr>
+          <w:rFonts w:eastAsia="Times New Roman"/>
+        </w:rPr>
+        <w:tab/>
+        <w:t>The apparent benching in the normal Q-Q plots is probably the result of large subgroups in the data sample sharing a common value.</w:t>
+      </w:r>
+    </w:p>
+    <w:p>
+      <w:pPr>
+        <w:rPr>
+          <w:rFonts w:eastAsia="Times New Roman"/>
+        </w:rPr>
+      </w:pPr>
+    </w:p>
+    <w:p>
+      <w:pPr>
+        <w:rPr>
+          <w:rFonts w:eastAsia="Times New Roman"/>
+        </w:rPr>
+      </w:pPr>
+    </w:p>
+    <w:p>
+      <w:pPr>
+        <w:rPr>
+          <w:rFonts w:eastAsia="Times New Roman"/>
+          <w:b/>
+        </w:rPr>
+      </w:pPr>
+      <w:r>
+        <w:rPr>
+          <w:b/>
+        </w:rPr>
         <w:t xml:space="preserve">3) </w:t>
       </w:r>
       <w:r>
         <w:rPr>
           <w:rFonts w:eastAsia="Times New Roman"/>
+          <w:b/>
         </w:rPr>
         <w:t>As you can see, normal probability plots can be used both to assess normality and visualize skewness. Make a normal probability plot for female knee diameter (</w:t>
       </w:r>
@@ -578,6 +575,7 @@
       <w:r>
         <w:rPr>
           <w:rStyle w:val="HTMLCode"/>
+          <w:b/>
         </w:rPr>
         <w:t>kne.di</w:t>
       </w:r>
@@ -586,6 +584,7 @@
       <w:r>
         <w:rPr>
           <w:rFonts w:eastAsia="Times New Roman"/>
+          <w:b/>
         </w:rPr>
         <w:t>). Based on this normal probability plot, is this variable left skewed, symmetric, or right skewed? Use a histogram to confirm your findings.</w:t>
       </w:r>
@@ -596,6 +595,248 @@
           <w:rFonts w:eastAsia="Times New Roman"/>
         </w:rPr>
       </w:pPr>
+    </w:p>
+    <w:p>
+      <w:pPr>
+        <w:rPr>
+          <w:rFonts w:eastAsia="Times New Roman"/>
+        </w:rPr>
+      </w:pPr>
+      <w:r>
+        <w:rPr>
+          <w:rFonts w:eastAsia="Times New Roman"/>
+        </w:rPr>
+        <w:tab/>
+        <w:t>See figure 2 for my diagrams.</w:t>
+      </w:r>
+    </w:p>
+    <w:p>
+      <w:r>
+        <w:rPr>
+          <w:rFonts w:eastAsia="Times New Roman"/>
+        </w:rPr>
+        <w:tab/>
+        <w:t xml:space="preserve">The figure appears to indicate a right skew in the normal Q-Q plot. As the data points get further and further apart, and as their difference from the mean grows in standard deviations, they should become further and further from the line representing a true normal distribution on the data set’s mean and standard dev. These are all traits the data shows in </w:t>
+      </w:r>
+      <w:r>
+        <w:t xml:space="preserve">my figure 2. </w:t>
+      </w:r>
+      <w:r>
+        <w:br/>
+      </w:r>
+    </w:p>
+    <w:p>
+      <w:r>
+        <w:tab/>
+        <w:t>The histogram confirms this, as it shows the data having a gradual taper to the right as outlier values become further spread apart</w:t>
+      </w:r>
+      <w:r>
+        <w:t>.</w:t>
+      </w:r>
+      <w:bookmarkStart w:id="0" w:name="_GoBack"/>
+      <w:bookmarkEnd w:id="0"/>
+    </w:p>
+    <w:p>
+      <w:pPr>
+        <w:rPr>
+          <w:rFonts w:eastAsia="Times New Roman"/>
+        </w:rPr>
+      </w:pPr>
+    </w:p>
+    <w:p>
+      <w:pPr>
+        <w:rPr>
+          <w:rFonts w:eastAsia="Times New Roman"/>
+        </w:rPr>
+      </w:pPr>
+    </w:p>
+    <w:p>
+      <w:pPr>
+        <w:rPr>
+          <w:rFonts w:eastAsia="Times New Roman"/>
+        </w:rPr>
+      </w:pPr>
+    </w:p>
+    <w:p>
+      <w:pPr>
+        <w:rPr>
+          <w:rFonts w:eastAsia="Times New Roman"/>
+        </w:rPr>
+      </w:pPr>
+    </w:p>
+    <w:p>
+      <w:pPr>
+        <w:rPr>
+          <w:rFonts w:eastAsia="Times New Roman"/>
+        </w:rPr>
+      </w:pPr>
+    </w:p>
+    <w:p>
+      <w:pPr>
+        <w:rPr>
+          <w:rFonts w:eastAsia="Times New Roman"/>
+        </w:rPr>
+      </w:pPr>
+    </w:p>
+    <w:p>
+      <w:pPr>
+        <w:rPr>
+          <w:rFonts w:eastAsia="Times New Roman"/>
+        </w:rPr>
+      </w:pPr>
+    </w:p>
+    <w:p>
+      <w:pPr>
+        <w:pStyle w:val="Caption"/>
+        <w:keepNext/>
+      </w:pPr>
+      <w:r>
+        <w:lastRenderedPageBreak/>
+        <w:t xml:space="preserve">Figure </w:t>
+      </w:r>
+      <w:fldSimple w:instr=" SEQ Figure \* ARABIC ">
+        <w:r>
+          <w:rPr>
+            <w:noProof/>
+          </w:rPr>
+          <w:t>1</w:t>
+        </w:r>
+      </w:fldSimple>
+    </w:p>
+    <w:p>
+      <w:r>
+        <w:rPr>
+          <w:rFonts w:eastAsia="Times New Roman"/>
+          <w:noProof/>
+        </w:rPr>
+        <w:drawing>
+          <wp:inline distT="0" distB="0" distL="0" distR="0" wp14:anchorId="3F447EB1" wp14:editId="39EEFF7A">
+            <wp:extent cx="6848475" cy="7086600"/>
+            <wp:effectExtent l="0" t="0" r="9525" b="0"/>
+            <wp:docPr id="12" name="Picture 12"/>
+            <wp:cNvGraphicFramePr>
+              <a:graphicFrameLocks xmlns:a="http://schemas.openxmlformats.org/drawingml/2006/main" noChangeAspect="1"/>
+            </wp:cNvGraphicFramePr>
+            <a:graphic xmlns:a="http://schemas.openxmlformats.org/drawingml/2006/main">
+              <a:graphicData uri="http://schemas.openxmlformats.org/drawingml/2006/picture">
+                <pic:pic xmlns:pic="http://schemas.openxmlformats.org/drawingml/2006/picture">
+                  <pic:nvPicPr>
+                    <pic:cNvPr id="0" name="Picture 12"/>
+                    <pic:cNvPicPr>
+                      <a:picLocks noChangeAspect="1" noChangeArrowheads="1"/>
+                    </pic:cNvPicPr>
+                  </pic:nvPicPr>
+                  <pic:blipFill>
+                    <a:blip r:embed="rId6">
+                      <a:extLst>
+                        <a:ext uri="{28A0092B-C50C-407E-A947-70E740481C1C}">
+                          <a14:useLocalDpi xmlns:a14="http://schemas.microsoft.com/office/drawing/2010/main" val="0"/>
+                        </a:ext>
+                      </a:extLst>
+                    </a:blip>
+                    <a:srcRect/>
+                    <a:stretch>
+                      <a:fillRect/>
+                    </a:stretch>
+                  </pic:blipFill>
+                  <pic:spPr bwMode="auto">
+                    <a:xfrm>
+                      <a:off x="0" y="0"/>
+                      <a:ext cx="6848475" cy="7086600"/>
+                    </a:xfrm>
+                    <a:prstGeom prst="rect">
+                      <a:avLst/>
+                    </a:prstGeom>
+                    <a:noFill/>
+                    <a:ln>
+                      <a:noFill/>
+                    </a:ln>
+                  </pic:spPr>
+                </pic:pic>
+              </a:graphicData>
+            </a:graphic>
+          </wp:inline>
+        </w:drawing>
+      </w:r>
+    </w:p>
+    <w:p>
+      <w:pPr>
+        <w:pStyle w:val="Caption"/>
+        <w:keepNext/>
+      </w:pPr>
+      <w:r>
+        <w:lastRenderedPageBreak/>
+        <w:t xml:space="preserve">Figure </w:t>
+      </w:r>
+      <w:fldSimple w:instr=" SEQ Figure \* ARABIC ">
+        <w:r>
+          <w:rPr>
+            <w:noProof/>
+          </w:rPr>
+          <w:t>2</w:t>
+        </w:r>
+      </w:fldSimple>
+    </w:p>
+    <w:p>
+      <w:pPr>
+        <w:rPr>
+          <w:rFonts w:eastAsia="Times New Roman"/>
+        </w:rPr>
+      </w:pPr>
+      <w:r>
+        <w:rPr>
+          <w:rFonts w:eastAsia="Times New Roman"/>
+          <w:noProof/>
+        </w:rPr>
+        <w:drawing>
+          <wp:inline distT="0" distB="0" distL="0" distR="0" wp14:anchorId="365621D3" wp14:editId="65CDFBBC">
+            <wp:extent cx="6848475" cy="6076950"/>
+            <wp:effectExtent l="0" t="0" r="9525" b="0"/>
+            <wp:docPr id="13" name="Picture 13"/>
+            <wp:cNvGraphicFramePr>
+              <a:graphicFrameLocks xmlns:a="http://schemas.openxmlformats.org/drawingml/2006/main" noChangeAspect="1"/>
+            </wp:cNvGraphicFramePr>
+            <a:graphic xmlns:a="http://schemas.openxmlformats.org/drawingml/2006/main">
+              <a:graphicData uri="http://schemas.openxmlformats.org/drawingml/2006/picture">
+                <pic:pic xmlns:pic="http://schemas.openxmlformats.org/drawingml/2006/picture">
+                  <pic:nvPicPr>
+                    <pic:cNvPr id="0" name="Picture 13"/>
+                    <pic:cNvPicPr>
+                      <a:picLocks noChangeAspect="1" noChangeArrowheads="1"/>
+                    </pic:cNvPicPr>
+                  </pic:nvPicPr>
+                  <pic:blipFill>
+                    <a:blip r:embed="rId7">
+                      <a:extLst>
+                        <a:ext uri="{28A0092B-C50C-407E-A947-70E740481C1C}">
+                          <a14:useLocalDpi xmlns:a14="http://schemas.microsoft.com/office/drawing/2010/main" val="0"/>
+                        </a:ext>
+                      </a:extLst>
+                    </a:blip>
+                    <a:srcRect/>
+                    <a:stretch>
+                      <a:fillRect/>
+                    </a:stretch>
+                  </pic:blipFill>
+                  <pic:spPr bwMode="auto">
+                    <a:xfrm>
+                      <a:off x="0" y="0"/>
+                      <a:ext cx="6848475" cy="6076950"/>
+                    </a:xfrm>
+                    <a:prstGeom prst="rect">
+                      <a:avLst/>
+                    </a:prstGeom>
+                    <a:noFill/>
+                    <a:ln>
+                      <a:noFill/>
+                    </a:ln>
+                  </pic:spPr>
+                </pic:pic>
+              </a:graphicData>
+            </a:graphic>
+          </wp:inline>
+        </w:drawing>
+      </w:r>
     </w:p>
     <w:sectPr>
       <w:pgSz w:w="12240" w:h="15840"/>
@@ -608,8 +849,8 @@
 </file>
 
 <file path=word/numbering.xml><?xml version="1.0" encoding="utf-8"?>
-<w:numbering xmlns:wpc="http://schemas.microsoft.com/office/word/2010/wordprocessingCanvas" xmlns:mo="http://schemas.microsoft.com/office/mac/office/2008/main" xmlns:mc="http://schemas.openxmlformats.org/markup-compatibility/2006" xmlns:mv="urn:schemas-microsoft-com:mac:vml" xmlns:o="urn:schemas-microsoft-com:office:office" xmlns:r="http://schemas.openxmlformats.org/officeDocument/2006/relationships" xmlns:m="http://schemas.openxmlformats.org/officeDocument/2006/math" xmlns:v="urn:schemas-microsoft-com:vml" xmlns:wp14="http://schemas.microsoft.com/office/word/2010/wordprocessingDrawing" xmlns:wp="http://schemas.openxmlformats.org/drawingml/2006/wordprocessingDrawing" xmlns:w10="urn:schemas-microsoft-com:office:word" xmlns:w="http://schemas.openxmlformats.org/wordprocessingml/2006/main" xmlns:w14="http://schemas.microsoft.com/office/word/2010/wordml" xmlns:w15="http://schemas.microsoft.com/office/word/2012/wordml" xmlns:wpg="http://schemas.microsoft.com/office/word/2010/wordprocessingGroup" xmlns:wpi="http://schemas.microsoft.com/office/word/2010/wordprocessingInk" xmlns:wne="http://schemas.microsoft.com/office/word/2006/wordml" xmlns:wps="http://schemas.microsoft.com/office/word/2010/wordprocessingShape" mc:Ignorable="w14 w15 wp14">
-  <w:abstractNum w:abstractNumId="0">
+<w:numbering xmlns:wpc="http://schemas.microsoft.com/office/word/2010/wordprocessingCanvas" xmlns:cx="http://schemas.microsoft.com/office/drawing/2014/chartex" xmlns:cx1="http://schemas.microsoft.com/office/drawing/2015/9/8/chartex" xmlns:cx2="http://schemas.microsoft.com/office/drawing/2015/10/21/chartex" xmlns:cx3="http://schemas.microsoft.com/office/drawing/2016/5/9/chartex" xmlns:cx4="http://schemas.microsoft.com/office/drawing/2016/5/10/chartex" xmlns:cx5="http://schemas.microsoft.com/office/drawing/2016/5/11/chartex" xmlns:cx6="http://schemas.microsoft.com/office/drawing/2016/5/12/chartex" xmlns:cx7="http://schemas.microsoft.com/office/drawing/2016/5/13/chartex" xmlns:cx8="http://schemas.microsoft.com/office/drawing/2016/5/14/chartex" xmlns:mc="http://schemas.openxmlformats.org/markup-compatibility/2006" xmlns:aink="http://schemas.microsoft.com/office/drawing/2016/ink" xmlns:am3d="http://schemas.microsoft.com/office/drawing/2017/model3d" xmlns:o="urn:schemas-microsoft-com:office:office" xmlns:r="http://schemas.openxmlformats.org/officeDocument/2006/relationships" xmlns:m="http://schemas.openxmlformats.org/officeDocument/2006/math" xmlns:v="urn:schemas-microsoft-com:vml" xmlns:wp14="http://schemas.microsoft.com/office/word/2010/wordprocessingDrawing" xmlns:wp="http://schemas.openxmlformats.org/drawingml/2006/wordprocessingDrawing" xmlns:w10="urn:schemas-microsoft-com:office:word" xmlns:w="http://schemas.openxmlformats.org/wordprocessingml/2006/main" xmlns:w14="http://schemas.microsoft.com/office/word/2010/wordml" xmlns:w15="http://schemas.microsoft.com/office/word/2012/wordml" xmlns:w16cid="http://schemas.microsoft.com/office/word/2016/wordml/cid" xmlns:w16se="http://schemas.microsoft.com/office/word/2015/wordml/symex" xmlns:wpg="http://schemas.microsoft.com/office/word/2010/wordprocessingGroup" xmlns:wpi="http://schemas.microsoft.com/office/word/2010/wordprocessingInk" xmlns:wne="http://schemas.microsoft.com/office/word/2006/wordml" xmlns:wps="http://schemas.microsoft.com/office/word/2010/wordprocessingShape" mc:Ignorable="w14 w15 w16se w16cid wp14">
+  <w:abstractNum w:abstractNumId="0" w15:restartNumberingAfterBreak="0">
     <w:nsid w:val="409F5712"/>
     <w:multiLevelType w:val="hybridMultilevel"/>
     <w:tmpl w:val="6914B15A"/>
@@ -698,7 +939,7 @@
       </w:pPr>
     </w:lvl>
   </w:abstractNum>
-  <w:abstractNum w:abstractNumId="1">
+  <w:abstractNum w:abstractNumId="1" w15:restartNumberingAfterBreak="0">
     <w:nsid w:val="5CCB238A"/>
     <w:multiLevelType w:val="hybridMultilevel"/>
     <w:tmpl w:val="6840C28A"/>
@@ -787,7 +1028,7 @@
       </w:pPr>
     </w:lvl>
   </w:abstractNum>
-  <w:abstractNum w:abstractNumId="2">
+  <w:abstractNum w:abstractNumId="2" w15:restartNumberingAfterBreak="0">
     <w:nsid w:val="628C7347"/>
     <w:multiLevelType w:val="multilevel"/>
     <w:tmpl w:val="57F26246"/>
@@ -949,7 +1190,7 @@
 </file>
 
 <file path=word/styles.xml><?xml version="1.0" encoding="utf-8"?>
-<w:styles xmlns:mc="http://schemas.openxmlformats.org/markup-compatibility/2006" xmlns:r="http://schemas.openxmlformats.org/officeDocument/2006/relationships" xmlns:w="http://schemas.openxmlformats.org/wordprocessingml/2006/main" xmlns:w14="http://schemas.microsoft.com/office/word/2010/wordml" xmlns:w15="http://schemas.microsoft.com/office/word/2012/wordml" mc:Ignorable="w14 w15">
+<w:styles xmlns:mc="http://schemas.openxmlformats.org/markup-compatibility/2006" xmlns:r="http://schemas.openxmlformats.org/officeDocument/2006/relationships" xmlns:w="http://schemas.openxmlformats.org/wordprocessingml/2006/main" xmlns:w14="http://schemas.microsoft.com/office/word/2010/wordml" xmlns:w15="http://schemas.microsoft.com/office/word/2012/wordml" xmlns:w16cid="http://schemas.microsoft.com/office/word/2016/wordml/cid" xmlns:w16se="http://schemas.microsoft.com/office/word/2015/wordml/symex" mc:Ignorable="w14 w15 w16se w16cid">
   <w:docDefaults>
     <w:rPrDefault>
       <w:rPr>
@@ -961,7 +1202,7 @@
     </w:rPrDefault>
     <w:pPrDefault/>
   </w:docDefaults>
-  <w:latentStyles w:defLockedState="0" w:defUIPriority="99" w:defSemiHidden="0" w:defUnhideWhenUsed="0" w:defQFormat="0" w:count="382">
+  <w:latentStyles w:defLockedState="0" w:defUIPriority="99" w:defSemiHidden="0" w:defUnhideWhenUsed="0" w:defQFormat="0" w:count="375">
     <w:lsdException w:name="Normal" w:uiPriority="0" w:qFormat="1"/>
     <w:lsdException w:name="heading 1" w:uiPriority="9" w:qFormat="1"/>
     <w:lsdException w:name="heading 2" w:semiHidden="1" w:uiPriority="9" w:unhideWhenUsed="1" w:qFormat="1"/>
@@ -1118,15 +1359,6 @@
     <w:lsdException w:name="Balloon Text" w:semiHidden="1" w:unhideWhenUsed="1"/>
     <w:lsdException w:name="Table Grid" w:uiPriority="39"/>
     <w:lsdException w:name="Table Theme" w:semiHidden="1" w:unhideWhenUsed="1"/>
-    <w:lsdException w:name="Note Level 1" w:semiHidden="1" w:unhideWhenUsed="1"/>
-    <w:lsdException w:name="Note Level 2" w:semiHidden="1" w:unhideWhenUsed="1"/>
-    <w:lsdException w:name="Note Level 3" w:semiHidden="1" w:unhideWhenUsed="1"/>
-    <w:lsdException w:name="Note Level 4" w:semiHidden="1" w:unhideWhenUsed="1"/>
-    <w:lsdException w:name="Note Level 5" w:semiHidden="1" w:unhideWhenUsed="1"/>
-    <w:lsdException w:name="Note Level 6" w:semiHidden="1" w:unhideWhenUsed="1"/>
-    <w:lsdException w:name="Note Level 7" w:semiHidden="1" w:unhideWhenUsed="1"/>
-    <w:lsdException w:name="Note Level 8" w:semiHidden="1" w:unhideWhenUsed="1"/>
-    <w:lsdException w:name="Note Level 9" w:semiHidden="1" w:unhideWhenUsed="1"/>
     <w:lsdException w:name="Placeholder Text" w:semiHidden="1"/>
     <w:lsdException w:name="No Spacing" w:uiPriority="1" w:qFormat="1"/>
     <w:lsdException w:name="Light Shading" w:uiPriority="60"/>
@@ -1356,7 +1588,6 @@
   <w:style w:type="character" w:default="1" w:styleId="DefaultParagraphFont">
     <w:name w:val="Default Paragraph Font"/>
     <w:uiPriority w:val="1"/>
-    <w:semiHidden/>
     <w:unhideWhenUsed/>
   </w:style>
   <w:style w:type="table" w:default="1" w:styleId="TableNormal">
@@ -1426,6 +1657,26 @@
     <w:rPr>
       <w:b/>
       <w:bCs/>
+    </w:rPr>
+  </w:style>
+  <w:style w:type="paragraph" w:styleId="Caption">
+    <w:name w:val="caption"/>
+    <w:basedOn w:val="Normal"/>
+    <w:next w:val="Normal"/>
+    <w:uiPriority w:val="35"/>
+    <w:semiHidden/>
+    <w:unhideWhenUsed/>
+    <w:qFormat/>
+    <w:rsid w:val="001C3568"/>
+    <w:pPr>
+      <w:spacing w:after="200"/>
+    </w:pPr>
+    <w:rPr>
+      <w:i/>
+      <w:iCs/>
+      <w:color w:val="44546A" w:themeColor="text2"/>
+      <w:sz w:val="18"/>
+      <w:szCs w:val="18"/>
     </w:rPr>
   </w:style>
 </w:styles>

</xml_diff>